<commit_message>
Add index_retrieval.py to get top 10 results from parsed data
</commit_message>
<xml_diff>
--- a/Project3 Milestone1 Report.docx
+++ b/Project3 Milestone1 Report.docx
@@ -12,8 +12,6 @@
     </w:p>
     <w:p/>
     <w:p>
-      <w:bookmarkStart w:id="0" w:name="_GoBack"/>
-      <w:bookmarkEnd w:id="0"/>
       <w:r>
         <w:rPr>
           <w:rFonts w:hint="eastAsia"/>
@@ -87,7 +85,15 @@
         <w:spacing w:after="293" w:line="340" w:lineRule="atLeast"/>
       </w:pPr>
       <w:r>
-        <w:t xml:space="preserve">The total size (in KB) of my index on disk: 42839.6KB </w:t>
+        <w:t>The total size (i</w:t>
+      </w:r>
+      <w:r>
+        <w:t>n KB) of my index on disk: 198917.</w:t>
+      </w:r>
+      <w:bookmarkStart w:id="0" w:name="_GoBack"/>
+      <w:bookmarkEnd w:id="0"/>
+      <w:r>
+        <w:t xml:space="preserve">6KB </w:t>
       </w:r>
     </w:p>
     <w:p>

</xml_diff>